<commit_message>
Updated units of teacher experience for regression reporting, added narrative text that uses estimates, and updated figure caption
</commit_message>
<xml_diff>
--- a/manuscript--teacher-credentials-and-student-achievement.docx
+++ b/manuscript--teacher-credentials-and-student-achievement.docx
@@ -428,164 +428,194 @@
               <w:jc w:val="start"/>
             </w:tblPr>
             <w:tblGrid>
-              <w:gridCol w:w="7920"/>
+              <w:gridCol w:w="3960"/>
+              <w:gridCol w:w="3960"/>
             </w:tblGrid>
             <w:tr>
               <w:tc>
                 <w:tcPr/>
-                <w:bookmarkStart w:id="35" w:name="fig-pov-maps-1"/>
-                <w:p>
-                  <w:pPr>
-                    <w:jc w:val="center"/>
-                    <w:jc w:val="center"/>
-                  </w:pPr>
-                  <w:r>
-                    <w:drawing>
-                      <wp:inline>
-                        <wp:extent cx="4620126" cy="3696101"/>
-                        <wp:effectExtent b="0" l="0" r="0" t="0"/>
-                        <wp:docPr descr="" title="" id="33" name="Picture"/>
-                        <a:graphic>
-                          <a:graphicData uri="http://schemas.openxmlformats.org/drawingml/2006/picture">
-                            <pic:pic>
-                              <pic:nvPicPr>
-                                <pic:cNvPr descr="manuscript--teacher-credentials-and-student-achievement_files/figure-docx/fig-pov-maps-1.png" id="34" name="Picture"/>
-                                <pic:cNvPicPr>
-                                  <a:picLocks noChangeArrowheads="1" noChangeAspect="1"/>
-                                </pic:cNvPicPr>
-                              </pic:nvPicPr>
-                              <pic:blipFill>
-                                <a:blip r:embed="rId32"/>
-                                <a:stretch>
-                                  <a:fillRect/>
-                                </a:stretch>
-                              </pic:blipFill>
-                              <pic:spPr bwMode="auto">
-                                <a:xfrm>
-                                  <a:off x="0" y="0"/>
-                                  <a:ext cx="4620126" cy="3696101"/>
-                                </a:xfrm>
-                                <a:prstGeom prst="rect">
-                                  <a:avLst/>
-                                </a:prstGeom>
-                                <a:noFill/>
-                                <a:ln w="9525">
-                                  <a:noFill/>
-                                  <a:headEnd/>
-                                  <a:tailEnd/>
-                                </a:ln>
-                              </pic:spPr>
-                            </pic:pic>
-                          </a:graphicData>
-                        </a:graphic>
-                      </wp:inline>
-                    </w:drawing>
-                  </w:r>
-                </w:p>
-                <w:p>
-                  <w:pPr>
-                    <w:jc w:val="center"/>
-                    <w:jc w:val="center"/>
-                  </w:pPr>
-                  <w:pPr>
+                <w:tbl>
+                  <w:tblPr>
+                    <w:tblStyle w:val="Table"/>
+                    <w:tblW w:type="pct" w:w="5000"/>
+                    <w:tblLook w:firstRow="0" w:lastRow="0" w:firstColumn="0" w:lastColumn="0" w:noHBand="0" w:noVBand="0" w:val="0000"/>
                     <w:jc w:val="start"/>
-                    <w:spacing w:before="200"/>
-                    <w:pStyle w:val="ImageCaption"/>
-                  </w:pPr>
-                  <w:r>
-                    <w:t xml:space="preserve">(a) State-Wide</w:t>
-                  </w:r>
-                </w:p>
-                <w:bookmarkEnd w:id="35"/>
+                  </w:tblPr>
+                  <w:tblGrid>
+                    <w:gridCol w:w="7920"/>
+                  </w:tblGrid>
+                  <w:tr>
+                    <w:tc>
+                      <w:tcPr/>
+                      <w:bookmarkStart w:id="35" w:name="fig-pov-maps-1"/>
+                      <w:p>
+                        <w:pPr>
+                          <w:jc w:val="center"/>
+                          <w:jc w:val="center"/>
+                          <w:jc w:val="center"/>
+                        </w:pPr>
+                        <w:r>
+                          <w:drawing>
+                            <wp:inline>
+                              <wp:extent cx="2971800" cy="2377440"/>
+                              <wp:effectExtent b="0" l="0" r="0" t="0"/>
+                              <wp:docPr descr="" title="" id="33" name="Picture"/>
+                              <a:graphic>
+                                <a:graphicData uri="http://schemas.openxmlformats.org/drawingml/2006/picture">
+                                  <pic:pic>
+                                    <pic:nvPicPr>
+                                      <pic:cNvPr descr="manuscript--teacher-credentials-and-student-achievement_files/figure-docx/fig-pov-maps-1.png" id="34" name="Picture"/>
+                                      <pic:cNvPicPr>
+                                        <a:picLocks noChangeArrowheads="1" noChangeAspect="1"/>
+                                      </pic:cNvPicPr>
+                                    </pic:nvPicPr>
+                                    <pic:blipFill>
+                                      <a:blip r:embed="rId32"/>
+                                      <a:stretch>
+                                        <a:fillRect/>
+                                      </a:stretch>
+                                    </pic:blipFill>
+                                    <pic:spPr bwMode="auto">
+                                      <a:xfrm>
+                                        <a:off x="0" y="0"/>
+                                        <a:ext cx="2971800" cy="2377440"/>
+                                      </a:xfrm>
+                                      <a:prstGeom prst="rect">
+                                        <a:avLst/>
+                                      </a:prstGeom>
+                                      <a:noFill/>
+                                      <a:ln w="9525">
+                                        <a:noFill/>
+                                        <a:headEnd/>
+                                        <a:tailEnd/>
+                                      </a:ln>
+                                    </pic:spPr>
+                                  </pic:pic>
+                                </a:graphicData>
+                              </a:graphic>
+                            </wp:inline>
+                          </w:drawing>
+                        </w:r>
+                      </w:p>
+                      <w:p>
+                        <w:pPr>
+                          <w:jc w:val="center"/>
+                          <w:jc w:val="center"/>
+                          <w:jc w:val="center"/>
+                        </w:pPr>
+                        <w:pPr>
+                          <w:jc w:val="start"/>
+                          <w:spacing w:before="200"/>
+                          <w:pStyle w:val="ImageCaption"/>
+                        </w:pPr>
+                        <w:r>
+                          <w:t xml:space="preserve">(a) State-Wide</w:t>
+                        </w:r>
+                      </w:p>
+                      <w:bookmarkEnd w:id="35"/>
+                    </w:tc>
+                  </w:tr>
+                </w:tbl>
+                <w:p/>
+              </w:tc>
+              <w:tc>
+                <w:tcPr/>
+                <w:tbl>
+                  <w:tblPr>
+                    <w:tblStyle w:val="Table"/>
+                    <w:tblW w:type="pct" w:w="5000"/>
+                    <w:tblLook w:firstRow="0" w:lastRow="0" w:firstColumn="0" w:lastColumn="0" w:noHBand="0" w:noVBand="0" w:val="0000"/>
+                    <w:jc w:val="start"/>
+                  </w:tblPr>
+                  <w:tblGrid>
+                    <w:gridCol w:w="7920"/>
+                  </w:tblGrid>
+                  <w:tr>
+                    <w:tc>
+                      <w:tcPr/>
+                      <w:bookmarkStart w:id="39" w:name="fig-pov-maps-2"/>
+                      <w:p>
+                        <w:pPr>
+                          <w:jc w:val="center"/>
+                          <w:jc w:val="center"/>
+                          <w:jc w:val="center"/>
+                        </w:pPr>
+                        <w:r>
+                          <w:drawing>
+                            <wp:inline>
+                              <wp:extent cx="2971800" cy="2377440"/>
+                              <wp:effectExtent b="0" l="0" r="0" t="0"/>
+                              <wp:docPr descr="" title="" id="37" name="Picture"/>
+                              <a:graphic>
+                                <a:graphicData uri="http://schemas.openxmlformats.org/drawingml/2006/picture">
+                                  <pic:pic>
+                                    <pic:nvPicPr>
+                                      <pic:cNvPr descr="manuscript--teacher-credentials-and-student-achievement_files/figure-docx/fig-pov-maps-2.png" id="38" name="Picture"/>
+                                      <pic:cNvPicPr>
+                                        <a:picLocks noChangeArrowheads="1" noChangeAspect="1"/>
+                                      </pic:cNvPicPr>
+                                    </pic:nvPicPr>
+                                    <pic:blipFill>
+                                      <a:blip r:embed="rId36"/>
+                                      <a:stretch>
+                                        <a:fillRect/>
+                                      </a:stretch>
+                                    </pic:blipFill>
+                                    <pic:spPr bwMode="auto">
+                                      <a:xfrm>
+                                        <a:off x="0" y="0"/>
+                                        <a:ext cx="2971800" cy="2377440"/>
+                                      </a:xfrm>
+                                      <a:prstGeom prst="rect">
+                                        <a:avLst/>
+                                      </a:prstGeom>
+                                      <a:noFill/>
+                                      <a:ln w="9525">
+                                        <a:noFill/>
+                                        <a:headEnd/>
+                                        <a:tailEnd/>
+                                      </a:ln>
+                                    </pic:spPr>
+                                  </pic:pic>
+                                </a:graphicData>
+                              </a:graphic>
+                            </wp:inline>
+                          </w:drawing>
+                        </w:r>
+                      </w:p>
+                      <w:p>
+                        <w:pPr>
+                          <w:jc w:val="center"/>
+                          <w:jc w:val="center"/>
+                          <w:jc w:val="center"/>
+                        </w:pPr>
+                        <w:pPr>
+                          <w:jc w:val="start"/>
+                          <w:spacing w:before="200"/>
+                          <w:pStyle w:val="ImageCaption"/>
+                        </w:pPr>
+                        <w:r>
+                          <w:t xml:space="preserve">(b) Metro Boston</w:t>
+                        </w:r>
+                      </w:p>
+                      <w:bookmarkEnd w:id="39"/>
+                    </w:tc>
+                  </w:tr>
+                </w:tbl>
+                <w:p/>
               </w:tc>
             </w:tr>
           </w:tbl>
-          <w:tbl>
-            <w:tblPr>
-              <w:tblStyle w:val="Table"/>
-              <w:tblW w:type="pct" w:w="5000"/>
-              <w:tblLook w:firstRow="0" w:lastRow="0" w:firstColumn="0" w:lastColumn="0" w:noHBand="0" w:noVBand="0" w:val="0000"/>
+          <w:p>
+            <w:pPr>
+              <w:jc w:val="center"/>
+            </w:pPr>
+            <w:pPr>
               <w:jc w:val="start"/>
-            </w:tblPr>
-            <w:tblGrid>
-              <w:gridCol w:w="7920"/>
-            </w:tblGrid>
-            <w:tr>
-              <w:tc>
-                <w:tcPr/>
-                <w:bookmarkStart w:id="39" w:name="fig-pov-maps-2"/>
-                <w:p>
-                  <w:pPr>
-                    <w:jc w:val="center"/>
-                    <w:jc w:val="center"/>
-                  </w:pPr>
-                  <w:r>
-                    <w:drawing>
-                      <wp:inline>
-                        <wp:extent cx="4620126" cy="3696101"/>
-                        <wp:effectExtent b="0" l="0" r="0" t="0"/>
-                        <wp:docPr descr="" title="" id="37" name="Picture"/>
-                        <a:graphic>
-                          <a:graphicData uri="http://schemas.openxmlformats.org/drawingml/2006/picture">
-                            <pic:pic>
-                              <pic:nvPicPr>
-                                <pic:cNvPr descr="manuscript--teacher-credentials-and-student-achievement_files/figure-docx/fig-pov-maps-2.png" id="38" name="Picture"/>
-                                <pic:cNvPicPr>
-                                  <a:picLocks noChangeArrowheads="1" noChangeAspect="1"/>
-                                </pic:cNvPicPr>
-                              </pic:nvPicPr>
-                              <pic:blipFill>
-                                <a:blip r:embed="rId36"/>
-                                <a:stretch>
-                                  <a:fillRect/>
-                                </a:stretch>
-                              </pic:blipFill>
-                              <pic:spPr bwMode="auto">
-                                <a:xfrm>
-                                  <a:off x="0" y="0"/>
-                                  <a:ext cx="4620126" cy="3696101"/>
-                                </a:xfrm>
-                                <a:prstGeom prst="rect">
-                                  <a:avLst/>
-                                </a:prstGeom>
-                                <a:noFill/>
-                                <a:ln w="9525">
-                                  <a:noFill/>
-                                  <a:headEnd/>
-                                  <a:tailEnd/>
-                                </a:ln>
-                              </pic:spPr>
-                            </pic:pic>
-                          </a:graphicData>
-                        </a:graphic>
-                      </wp:inline>
-                    </w:drawing>
-                  </w:r>
-                </w:p>
-                <w:p>
-                  <w:pPr>
-                    <w:jc w:val="center"/>
-                    <w:jc w:val="center"/>
-                  </w:pPr>
-                  <w:pPr>
-                    <w:jc w:val="start"/>
-                    <w:spacing w:before="200"/>
-                    <w:pStyle w:val="ImageCaption"/>
-                  </w:pPr>
-                  <w:r>
-                    <w:t xml:space="preserve">(b) Metro Boston</w:t>
-                  </w:r>
-                </w:p>
-                <w:bookmarkEnd w:id="39"/>
-              </w:tc>
-            </w:tr>
-          </w:tbl>
-          <w:p>
-            <w:pPr>
-              <w:jc w:val="center"/>
-            </w:pPr>
-            <w:pPr>
-              <w:jc w:val="start"/>
+              <w:spacing w:before="200"/>
+              <w:pStyle w:val="ImageCaption"/>
+            </w:pPr>
+            <w:pPr>
               <w:spacing w:before="200"/>
               <w:pStyle w:val="ImageCaption"/>
             </w:pPr>
@@ -673,7 +703,7 @@
               <w:t xml:space="preserve">Pov &lt; Median</w:t>
             </w:r>
             <w:r>
-              <w:t xml:space="preserve">, N = 103</w:t>
+              <w:t xml:space="preserve">, N = 140</w:t>
             </w:r>
           </w:p>
         </w:tc>
@@ -692,7 +722,7 @@
               <w:t xml:space="preserve">Pov &gt; Median</w:t>
             </w:r>
             <w:r>
-              <w:t xml:space="preserve">, N = 103</w:t>
+              <w:t xml:space="preserve">, N = 137</w:t>
             </w:r>
           </w:p>
         </w:tc>
@@ -718,19 +748,19 @@
               <w:jc w:val="center"/>
             </w:pPr>
             <w:r>
-              <w:t xml:space="preserve">0.40 (0.32, 0.47)</w:t>
-            </w:r>
-          </w:p>
-        </w:tc>
-        <w:tc>
-          <w:tcPr/>
-          <w:p>
-            <w:pPr>
-              <w:pStyle w:val="Compact"/>
-              <w:jc w:val="center"/>
-            </w:pPr>
-            <w:r>
-              <w:t xml:space="preserve">0.52 (0.36, 0.64)</w:t>
+              <w:t xml:space="preserve">0.42 (0.35, 0.48)</w:t>
+            </w:r>
+          </w:p>
+        </w:tc>
+        <w:tc>
+          <w:tcPr/>
+          <w:p>
+            <w:pPr>
+              <w:pStyle w:val="Compact"/>
+              <w:jc w:val="center"/>
+            </w:pPr>
+            <w:r>
+              <w:t xml:space="preserve">0.52 (0.39, 0.63)</w:t>
             </w:r>
           </w:p>
         </w:tc>
@@ -756,19 +786,19 @@
               <w:jc w:val="center"/>
             </w:pPr>
             <w:r>
-              <w:t xml:space="preserve">0.85 (0.81, 0.88)</w:t>
-            </w:r>
-          </w:p>
-        </w:tc>
-        <w:tc>
-          <w:tcPr/>
-          <w:p>
-            <w:pPr>
-              <w:pStyle w:val="Compact"/>
-              <w:jc w:val="center"/>
-            </w:pPr>
-            <w:r>
-              <w:t xml:space="preserve">0.87 (0.83, 0.90)</w:t>
+              <w:t xml:space="preserve">0.85 (0.80, 0.88)</w:t>
+            </w:r>
+          </w:p>
+        </w:tc>
+        <w:tc>
+          <w:tcPr/>
+          <w:p>
+            <w:pPr>
+              <w:pStyle w:val="Compact"/>
+              <w:jc w:val="center"/>
+            </w:pPr>
+            <w:r>
+              <w:t xml:space="preserve">0.88 (0.84, 0.91)</w:t>
             </w:r>
           </w:p>
         </w:tc>
@@ -794,19 +824,19 @@
               <w:jc w:val="center"/>
             </w:pPr>
             <w:r>
-              <w:t xml:space="preserve">8.28 (7.54, 8.79)</w:t>
-            </w:r>
-          </w:p>
-        </w:tc>
-        <w:tc>
-          <w:tcPr/>
-          <w:p>
-            <w:pPr>
-              <w:pStyle w:val="Compact"/>
-              <w:jc w:val="center"/>
-            </w:pPr>
-            <w:r>
-              <w:t xml:space="preserve">8.49 (7.98, 9.11)</w:t>
+              <w:t xml:space="preserve">8.16 (7.41, 8.78)</w:t>
+            </w:r>
+          </w:p>
+        </w:tc>
+        <w:tc>
+          <w:tcPr/>
+          <w:p>
+            <w:pPr>
+              <w:pStyle w:val="Compact"/>
+              <w:jc w:val="center"/>
+            </w:pPr>
+            <w:r>
+              <w:t xml:space="preserve">8.57 (8.03, 9.21)</w:t>
             </w:r>
           </w:p>
         </w:tc>
@@ -832,19 +862,19 @@
               <w:jc w:val="center"/>
             </w:pPr>
             <w:r>
-              <w:t xml:space="preserve">11.30 (10.60, 12.25)</w:t>
-            </w:r>
-          </w:p>
-        </w:tc>
-        <w:tc>
-          <w:tcPr/>
-          <w:p>
-            <w:pPr>
-              <w:pStyle w:val="Compact"/>
-              <w:jc w:val="center"/>
-            </w:pPr>
-            <w:r>
-              <w:t xml:space="preserve">12.20 (11.60, 12.90)</w:t>
+              <w:t xml:space="preserve">11.00 (9.60, 12.10)</w:t>
+            </w:r>
+          </w:p>
+        </w:tc>
+        <w:tc>
+          <w:tcPr/>
+          <w:p>
+            <w:pPr>
+              <w:pStyle w:val="Compact"/>
+              <w:jc w:val="center"/>
+            </w:pPr>
+            <w:r>
+              <w:t xml:space="preserve">12.10 (11.50, 12.90)</w:t>
             </w:r>
           </w:p>
         </w:tc>
@@ -894,83 +924,141 @@
           <m:jc m:val="center"/>
         </m:oMathParaPr>
         <m:oMath>
-          <m:acc>
-            <m:accPr>
-              <m:chr m:val="̂"/>
-            </m:accPr>
+          <m:sSub>
             <m:e>
               <m:r>
-                <m:t>β</m:t>
+                <m:t>y</m:t>
               </m:r>
             </m:e>
-          </m:acc>
+            <m:sub>
+              <m:r>
+                <m:t>i</m:t>
+              </m:r>
+            </m:sub>
+          </m:sSub>
           <m:r>
             <m:rPr>
               <m:sty m:val="p"/>
             </m:rPr>
             <m:t>=</m:t>
           </m:r>
-          <m:sSup>
+          <m:r>
+            <m:t>α</m:t>
+          </m:r>
+          <m:r>
+            <m:rPr>
+              <m:sty m:val="p"/>
+            </m:rPr>
+            <m:t>+</m:t>
+          </m:r>
+          <m:sSub>
             <m:e>
-              <m:d>
-                <m:dPr>
-                  <m:begChr m:val="("/>
-                  <m:endChr m:val=")"/>
-                  <m:sepChr m:val=""/>
-                  <m:grow/>
-                </m:dPr>
-                <m:e>
-                  <m:sSup>
-                    <m:e>
-                      <m:r>
-                        <m:t>X</m:t>
-                      </m:r>
-                    </m:e>
-                    <m:sup>
-                      <m:r>
-                        <m:rPr>
-                          <m:sty m:val="p"/>
-                        </m:rPr>
-                        <m:t>′</m:t>
-                      </m:r>
-                    </m:sup>
-                  </m:sSup>
-                  <m:r>
-                    <m:t>X</m:t>
-                  </m:r>
-                </m:e>
-              </m:d>
+              <m:r>
+                <m:t>β</m:t>
+              </m:r>
             </m:e>
-            <m:sup>
-              <m:r>
-                <m:rPr>
-                  <m:sty m:val="p"/>
-                </m:rPr>
-                <m:t>−</m:t>
-              </m:r>
+            <m:sub>
               <m:r>
                 <m:t>1</m:t>
               </m:r>
-            </m:sup>
-          </m:sSup>
-          <m:sSup>
+            </m:sub>
+          </m:sSub>
+          <m:r>
+            <m:t>e</m:t>
+          </m:r>
+          <m:r>
+            <m:t>x</m:t>
+          </m:r>
+          <m:sSub>
             <m:e>
               <m:r>
-                <m:t>X</m:t>
+                <m:t>p</m:t>
               </m:r>
             </m:e>
-            <m:sup>
+            <m:sub>
               <m:r>
-                <m:rPr>
-                  <m:sty m:val="p"/>
-                </m:rPr>
-                <m:t>′</m:t>
+                <m:t>i</m:t>
               </m:r>
-            </m:sup>
-          </m:sSup>
+            </m:sub>
+          </m:sSub>
           <m:r>
-            <m:t>Y</m:t>
+            <m:rPr>
+              <m:sty m:val="p"/>
+            </m:rPr>
+            <m:t>+</m:t>
           </m:r>
+          <m:sSub>
+            <m:e>
+              <m:r>
+                <m:t>β</m:t>
+              </m:r>
+            </m:e>
+            <m:sub>
+              <m:r>
+                <m:t>2</m:t>
+              </m:r>
+            </m:sub>
+          </m:sSub>
+          <m:r>
+            <m:t>p</m:t>
+          </m:r>
+          <m:r>
+            <m:t>a</m:t>
+          </m:r>
+          <m:sSub>
+            <m:e>
+              <m:r>
+                <m:t>y</m:t>
+              </m:r>
+            </m:e>
+            <m:sub>
+              <m:r>
+                <m:t>i</m:t>
+              </m:r>
+            </m:sub>
+          </m:sSub>
+          <m:r>
+            <m:rPr>
+              <m:sty m:val="p"/>
+            </m:rPr>
+            <m:t>+</m:t>
+          </m:r>
+          <m:r>
+            <m:rPr>
+              <m:sty m:val="b"/>
+            </m:rPr>
+            <m:t>β</m:t>
+          </m:r>
+          <m:sSub>
+            <m:e>
+              <m:r>
+                <m:t>x</m:t>
+              </m:r>
+            </m:e>
+            <m:sub>
+              <m:r>
+                <m:t>i</m:t>
+              </m:r>
+            </m:sub>
+          </m:sSub>
+          <m:r>
+            <m:rPr>
+              <m:sty m:val="p"/>
+            </m:rPr>
+            <m:t>+</m:t>
+          </m:r>
+          <m:sSub>
+            <m:e>
+              <m:r>
+                <m:t>ϵ</m:t>
+              </m:r>
+            </m:e>
+            <m:sub>
+              <m:r>
+                <m:t>i</m:t>
+              </m:r>
+            </m:sub>
+          </m:sSub>
           <m:r>
             <m:t>  </m:t>
           </m:r>
@@ -1038,11 +1126,11 @@
         <w:tblCaption w:val="Table 2: Estimated Coefficients by Subject"/>
       </w:tblPr>
       <w:tblGrid>
-        <w:gridCol w:w="931"/>
-        <w:gridCol w:w="3377"/>
-        <w:gridCol w:w="1164"/>
-        <w:gridCol w:w="931"/>
-        <w:gridCol w:w="1514"/>
+        <w:gridCol w:w="844"/>
+        <w:gridCol w:w="3801"/>
+        <w:gridCol w:w="1056"/>
+        <w:gridCol w:w="844"/>
+        <w:gridCol w:w="1372"/>
       </w:tblGrid>
       <w:tr>
         <w:trPr>
@@ -1146,31 +1234,31 @@
               <w:jc w:val="left"/>
             </w:pPr>
             <w:r>
-              <w:t xml:space="preserve">% Experienced Teachers</w:t>
-            </w:r>
-          </w:p>
-        </w:tc>
-        <w:tc>
-          <w:tcPr/>
-          <w:p>
-            <w:pPr>
-              <w:pStyle w:val="Compact"/>
-              <w:jc w:val="center"/>
-            </w:pPr>
-            <w:r>
-              <w:t xml:space="preserve">1.043</w:t>
-            </w:r>
-          </w:p>
-        </w:tc>
-        <w:tc>
-          <w:tcPr/>
-          <w:p>
-            <w:pPr>
-              <w:pStyle w:val="Compact"/>
-              <w:jc w:val="center"/>
-            </w:pPr>
-            <w:r>
-              <w:t xml:space="preserve">0.095</w:t>
+              <w:t xml:space="preserve">% Experienced Teachers (10 pct pts)</w:t>
+            </w:r>
+          </w:p>
+        </w:tc>
+        <w:tc>
+          <w:tcPr/>
+          <w:p>
+            <w:pPr>
+              <w:pStyle w:val="Compact"/>
+              <w:jc w:val="center"/>
+            </w:pPr>
+            <w:r>
+              <w:t xml:space="preserve">0.078</w:t>
+            </w:r>
+          </w:p>
+        </w:tc>
+        <w:tc>
+          <w:tcPr/>
+          <w:p>
+            <w:pPr>
+              <w:pStyle w:val="Compact"/>
+              <w:jc w:val="center"/>
+            </w:pPr>
+            <w:r>
+              <w:t xml:space="preserve">0.008</w:t>
             </w:r>
           </w:p>
         </w:tc>
@@ -1220,19 +1308,19 @@
               <w:jc w:val="center"/>
             </w:pPr>
             <w:r>
-              <w:t xml:space="preserve">0.046</w:t>
-            </w:r>
-          </w:p>
-        </w:tc>
-        <w:tc>
-          <w:tcPr/>
-          <w:p>
-            <w:pPr>
-              <w:pStyle w:val="Compact"/>
-              <w:jc w:val="center"/>
-            </w:pPr>
-            <w:r>
-              <w:t xml:space="preserve">0.008</w:t>
+              <w:t xml:space="preserve">0.036</w:t>
+            </w:r>
+          </w:p>
+        </w:tc>
+        <w:tc>
+          <w:tcPr/>
+          <w:p>
+            <w:pPr>
+              <w:pStyle w:val="Compact"/>
+              <w:jc w:val="center"/>
+            </w:pPr>
+            <w:r>
+              <w:t xml:space="preserve">0.007</w:t>
             </w:r>
           </w:p>
         </w:tc>
@@ -1282,19 +1370,81 @@
               <w:jc w:val="center"/>
             </w:pPr>
             <w:r>
-              <w:t xml:space="preserve">-0.018</w:t>
-            </w:r>
-          </w:p>
-        </w:tc>
-        <w:tc>
-          <w:tcPr/>
-          <w:p>
-            <w:pPr>
-              <w:pStyle w:val="Compact"/>
-              <w:jc w:val="center"/>
-            </w:pPr>
-            <w:r>
-              <w:t xml:space="preserve">0.005</w:t>
+              <w:t xml:space="preserve">-0.012</w:t>
+            </w:r>
+          </w:p>
+        </w:tc>
+        <w:tc>
+          <w:tcPr/>
+          <w:p>
+            <w:pPr>
+              <w:pStyle w:val="Compact"/>
+              <w:jc w:val="center"/>
+            </w:pPr>
+            <w:r>
+              <w:t xml:space="preserve">0.004</w:t>
+            </w:r>
+          </w:p>
+        </w:tc>
+        <w:tc>
+          <w:tcPr/>
+          <w:p>
+            <w:pPr>
+              <w:pStyle w:val="Compact"/>
+              <w:jc w:val="center"/>
+            </w:pPr>
+            <w:r>
+              <w:rPr>
+                <w:bCs/>
+                <w:b/>
+              </w:rPr>
+              <w:t xml:space="preserve">0.001</w:t>
+            </w:r>
+          </w:p>
+        </w:tc>
+      </w:tr>
+      <w:tr>
+        <w:tc>
+          <w:tcPr/>
+          <w:p>
+            <w:pPr>
+              <w:pStyle w:val="Compact"/>
+            </w:pPr>
+          </w:p>
+        </w:tc>
+        <w:tc>
+          <w:tcPr/>
+          <w:p>
+            <w:pPr>
+              <w:pStyle w:val="Compact"/>
+              <w:jc w:val="left"/>
+            </w:pPr>
+            <w:r>
+              <w:t xml:space="preserve">Poverty Rate (10 pct pts)</w:t>
+            </w:r>
+          </w:p>
+        </w:tc>
+        <w:tc>
+          <w:tcPr/>
+          <w:p>
+            <w:pPr>
+              <w:pStyle w:val="Compact"/>
+              <w:jc w:val="center"/>
+            </w:pPr>
+            <w:r>
+              <w:t xml:space="preserve">0.110</w:t>
+            </w:r>
+          </w:p>
+        </w:tc>
+        <w:tc>
+          <w:tcPr/>
+          <w:p>
+            <w:pPr>
+              <w:pStyle w:val="Compact"/>
+              <w:jc w:val="center"/>
+            </w:pPr>
+            <w:r>
+              <w:t xml:space="preserve">0.020</w:t>
             </w:r>
           </w:p>
         </w:tc>
@@ -1321,42 +1471,46 @@
           <w:p>
             <w:pPr>
               <w:pStyle w:val="Compact"/>
-            </w:pPr>
-          </w:p>
-        </w:tc>
-        <w:tc>
-          <w:tcPr/>
-          <w:p>
-            <w:pPr>
-              <w:pStyle w:val="Compact"/>
               <w:jc w:val="left"/>
             </w:pPr>
             <w:r>
-              <w:t xml:space="preserve">Poverty Rate (10 pct pts)</w:t>
-            </w:r>
-          </w:p>
-        </w:tc>
-        <w:tc>
-          <w:tcPr/>
-          <w:p>
-            <w:pPr>
-              <w:pStyle w:val="Compact"/>
-              <w:jc w:val="center"/>
-            </w:pPr>
-            <w:r>
-              <w:t xml:space="preserve">0.149</w:t>
-            </w:r>
-          </w:p>
-        </w:tc>
-        <w:tc>
-          <w:tcPr/>
-          <w:p>
-            <w:pPr>
-              <w:pStyle w:val="Compact"/>
-              <w:jc w:val="center"/>
-            </w:pPr>
-            <w:r>
-              <w:t xml:space="preserve">0.022</w:t>
+              <w:t xml:space="preserve">MATH</w:t>
+            </w:r>
+          </w:p>
+        </w:tc>
+        <w:tc>
+          <w:tcPr/>
+          <w:p>
+            <w:pPr>
+              <w:pStyle w:val="Compact"/>
+              <w:jc w:val="left"/>
+            </w:pPr>
+            <w:r>
+              <w:t xml:space="preserve">% Experienced Teachers (10 pct pts)</w:t>
+            </w:r>
+          </w:p>
+        </w:tc>
+        <w:tc>
+          <w:tcPr/>
+          <w:p>
+            <w:pPr>
+              <w:pStyle w:val="Compact"/>
+              <w:jc w:val="center"/>
+            </w:pPr>
+            <w:r>
+              <w:t xml:space="preserve">0.087</w:t>
+            </w:r>
+          </w:p>
+        </w:tc>
+        <w:tc>
+          <w:tcPr/>
+          <w:p>
+            <w:pPr>
+              <w:pStyle w:val="Compact"/>
+              <w:jc w:val="center"/>
+            </w:pPr>
+            <w:r>
+              <w:t xml:space="preserve">0.009</w:t>
             </w:r>
           </w:p>
         </w:tc>
@@ -1383,46 +1537,42 @@
           <w:p>
             <w:pPr>
               <w:pStyle w:val="Compact"/>
+            </w:pPr>
+          </w:p>
+        </w:tc>
+        <w:tc>
+          <w:tcPr/>
+          <w:p>
+            <w:pPr>
+              <w:pStyle w:val="Compact"/>
               <w:jc w:val="left"/>
             </w:pPr>
             <w:r>
-              <w:t xml:space="preserve">MATH</w:t>
-            </w:r>
-          </w:p>
-        </w:tc>
-        <w:tc>
-          <w:tcPr/>
-          <w:p>
-            <w:pPr>
-              <w:pStyle w:val="Compact"/>
-              <w:jc w:val="left"/>
-            </w:pPr>
-            <w:r>
-              <w:t xml:space="preserve">% Experienced Teachers</w:t>
-            </w:r>
-          </w:p>
-        </w:tc>
-        <w:tc>
-          <w:tcPr/>
-          <w:p>
-            <w:pPr>
-              <w:pStyle w:val="Compact"/>
-              <w:jc w:val="center"/>
-            </w:pPr>
-            <w:r>
-              <w:t xml:space="preserve">1.134</w:t>
-            </w:r>
-          </w:p>
-        </w:tc>
-        <w:tc>
-          <w:tcPr/>
-          <w:p>
-            <w:pPr>
-              <w:pStyle w:val="Compact"/>
-              <w:jc w:val="center"/>
-            </w:pPr>
-            <w:r>
-              <w:t xml:space="preserve">0.098</w:t>
+              <w:t xml:space="preserve">Average Teacher Pay ($1000s)</w:t>
+            </w:r>
+          </w:p>
+        </w:tc>
+        <w:tc>
+          <w:tcPr/>
+          <w:p>
+            <w:pPr>
+              <w:pStyle w:val="Compact"/>
+              <w:jc w:val="center"/>
+            </w:pPr>
+            <w:r>
+              <w:t xml:space="preserve">0.039</w:t>
+            </w:r>
+          </w:p>
+        </w:tc>
+        <w:tc>
+          <w:tcPr/>
+          <w:p>
+            <w:pPr>
+              <w:pStyle w:val="Compact"/>
+              <w:jc w:val="center"/>
+            </w:pPr>
+            <w:r>
+              <w:t xml:space="preserve">0.007</w:t>
             </w:r>
           </w:p>
         </w:tc>
@@ -1460,31 +1610,89 @@
               <w:jc w:val="left"/>
             </w:pPr>
             <w:r>
-              <w:t xml:space="preserve">Average Teacher Pay ($1000s)</w:t>
-            </w:r>
-          </w:p>
-        </w:tc>
-        <w:tc>
-          <w:tcPr/>
-          <w:p>
-            <w:pPr>
-              <w:pStyle w:val="Compact"/>
-              <w:jc w:val="center"/>
-            </w:pPr>
-            <w:r>
-              <w:t xml:space="preserve">0.051</w:t>
-            </w:r>
-          </w:p>
-        </w:tc>
-        <w:tc>
-          <w:tcPr/>
-          <w:p>
-            <w:pPr>
-              <w:pStyle w:val="Compact"/>
-              <w:jc w:val="center"/>
-            </w:pPr>
-            <w:r>
-              <w:t xml:space="preserve">0.008</w:t>
+              <w:t xml:space="preserve">Student-to-Teacher Ratio</w:t>
+            </w:r>
+          </w:p>
+        </w:tc>
+        <w:tc>
+          <w:tcPr/>
+          <w:p>
+            <w:pPr>
+              <w:pStyle w:val="Compact"/>
+              <w:jc w:val="center"/>
+            </w:pPr>
+            <w:r>
+              <w:t xml:space="preserve">-0.007</w:t>
+            </w:r>
+          </w:p>
+        </w:tc>
+        <w:tc>
+          <w:tcPr/>
+          <w:p>
+            <w:pPr>
+              <w:pStyle w:val="Compact"/>
+              <w:jc w:val="center"/>
+            </w:pPr>
+            <w:r>
+              <w:t xml:space="preserve">0.004</w:t>
+            </w:r>
+          </w:p>
+        </w:tc>
+        <w:tc>
+          <w:tcPr/>
+          <w:p>
+            <w:pPr>
+              <w:pStyle w:val="Compact"/>
+              <w:jc w:val="center"/>
+            </w:pPr>
+            <w:r>
+              <w:t xml:space="preserve">0.071</w:t>
+            </w:r>
+          </w:p>
+        </w:tc>
+      </w:tr>
+      <w:tr>
+        <w:tc>
+          <w:tcPr/>
+          <w:p>
+            <w:pPr>
+              <w:pStyle w:val="Compact"/>
+            </w:pPr>
+          </w:p>
+        </w:tc>
+        <w:tc>
+          <w:tcPr/>
+          <w:p>
+            <w:pPr>
+              <w:pStyle w:val="Compact"/>
+              <w:jc w:val="left"/>
+            </w:pPr>
+            <w:r>
+              <w:t xml:space="preserve">Poverty Rate (10 pct pts)</w:t>
+            </w:r>
+          </w:p>
+        </w:tc>
+        <w:tc>
+          <w:tcPr/>
+          <w:p>
+            <w:pPr>
+              <w:pStyle w:val="Compact"/>
+              <w:jc w:val="center"/>
+            </w:pPr>
+            <w:r>
+              <w:t xml:space="preserve">0.135</w:t>
+            </w:r>
+          </w:p>
+        </w:tc>
+        <w:tc>
+          <w:tcPr/>
+          <w:p>
+            <w:pPr>
+              <w:pStyle w:val="Compact"/>
+              <w:jc w:val="center"/>
+            </w:pPr>
+            <w:r>
+              <w:t xml:space="preserve">0.022</w:t>
             </w:r>
           </w:p>
         </w:tc>
@@ -1511,69 +1719,11 @@
           <w:p>
             <w:pPr>
               <w:pStyle w:val="Compact"/>
-            </w:pPr>
-          </w:p>
-        </w:tc>
-        <w:tc>
-          <w:tcPr/>
-          <w:p>
-            <w:pPr>
-              <w:pStyle w:val="Compact"/>
               <w:jc w:val="left"/>
             </w:pPr>
             <w:r>
-              <w:t xml:space="preserve">Student-to-Teacher Ratio</w:t>
-            </w:r>
-          </w:p>
-        </w:tc>
-        <w:tc>
-          <w:tcPr/>
-          <w:p>
-            <w:pPr>
-              <w:pStyle w:val="Compact"/>
-              <w:jc w:val="center"/>
-            </w:pPr>
-            <w:r>
-              <w:t xml:space="preserve">-0.012</w:t>
-            </w:r>
-          </w:p>
-        </w:tc>
-        <w:tc>
-          <w:tcPr/>
-          <w:p>
-            <w:pPr>
-              <w:pStyle w:val="Compact"/>
-              <w:jc w:val="center"/>
-            </w:pPr>
-            <w:r>
-              <w:t xml:space="preserve">0.005</w:t>
-            </w:r>
-          </w:p>
-        </w:tc>
-        <w:tc>
-          <w:tcPr/>
-          <w:p>
-            <w:pPr>
-              <w:pStyle w:val="Compact"/>
-              <w:jc w:val="center"/>
-            </w:pPr>
-            <w:r>
-              <w:rPr>
-                <w:bCs/>
-                <w:b/>
-              </w:rPr>
-              <w:t xml:space="preserve">0.023</w:t>
-            </w:r>
-          </w:p>
-        </w:tc>
-      </w:tr>
-      <w:tr>
-        <w:tc>
-          <w:tcPr/>
-          <w:p>
-            <w:pPr>
-              <w:pStyle w:val="Compact"/>
-            </w:pPr>
+              <w:t xml:space="preserve">SCI</w:t>
+            </w:r>
           </w:p>
         </w:tc>
         <w:tc>
@@ -1584,31 +1734,31 @@
               <w:jc w:val="left"/>
             </w:pPr>
             <w:r>
-              <w:t xml:space="preserve">Poverty Rate (10 pct pts)</w:t>
-            </w:r>
-          </w:p>
-        </w:tc>
-        <w:tc>
-          <w:tcPr/>
-          <w:p>
-            <w:pPr>
-              <w:pStyle w:val="Compact"/>
-              <w:jc w:val="center"/>
-            </w:pPr>
-            <w:r>
-              <w:t xml:space="preserve">0.172</w:t>
-            </w:r>
-          </w:p>
-        </w:tc>
-        <w:tc>
-          <w:tcPr/>
-          <w:p>
-            <w:pPr>
-              <w:pStyle w:val="Compact"/>
-              <w:jc w:val="center"/>
-            </w:pPr>
-            <w:r>
-              <w:t xml:space="preserve">0.023</w:t>
+              <w:t xml:space="preserve">% Experienced Teachers (10 pct pts)</w:t>
+            </w:r>
+          </w:p>
+        </w:tc>
+        <w:tc>
+          <w:tcPr/>
+          <w:p>
+            <w:pPr>
+              <w:pStyle w:val="Compact"/>
+              <w:jc w:val="center"/>
+            </w:pPr>
+            <w:r>
+              <w:t xml:space="preserve">0.090</w:t>
+            </w:r>
+          </w:p>
+        </w:tc>
+        <w:tc>
+          <w:tcPr/>
+          <w:p>
+            <w:pPr>
+              <w:pStyle w:val="Compact"/>
+              <w:jc w:val="center"/>
+            </w:pPr>
+            <w:r>
+              <w:t xml:space="preserve">0.010</w:t>
             </w:r>
           </w:p>
         </w:tc>
@@ -1635,46 +1785,42 @@
           <w:p>
             <w:pPr>
               <w:pStyle w:val="Compact"/>
+            </w:pPr>
+          </w:p>
+        </w:tc>
+        <w:tc>
+          <w:tcPr/>
+          <w:p>
+            <w:pPr>
+              <w:pStyle w:val="Compact"/>
               <w:jc w:val="left"/>
             </w:pPr>
             <w:r>
-              <w:t xml:space="preserve">SCI</w:t>
-            </w:r>
-          </w:p>
-        </w:tc>
-        <w:tc>
-          <w:tcPr/>
-          <w:p>
-            <w:pPr>
-              <w:pStyle w:val="Compact"/>
-              <w:jc w:val="left"/>
-            </w:pPr>
-            <w:r>
-              <w:t xml:space="preserve">% Experienced Teachers</w:t>
-            </w:r>
-          </w:p>
-        </w:tc>
-        <w:tc>
-          <w:tcPr/>
-          <w:p>
-            <w:pPr>
-              <w:pStyle w:val="Compact"/>
-              <w:jc w:val="center"/>
-            </w:pPr>
-            <w:r>
-              <w:t xml:space="preserve">1.075</w:t>
-            </w:r>
-          </w:p>
-        </w:tc>
-        <w:tc>
-          <w:tcPr/>
-          <w:p>
-            <w:pPr>
-              <w:pStyle w:val="Compact"/>
-              <w:jc w:val="center"/>
-            </w:pPr>
-            <w:r>
-              <w:t xml:space="preserve">0.107</w:t>
+              <w:t xml:space="preserve">Average Teacher Pay ($1000s)</w:t>
+            </w:r>
+          </w:p>
+        </w:tc>
+        <w:tc>
+          <w:tcPr/>
+          <w:p>
+            <w:pPr>
+              <w:pStyle w:val="Compact"/>
+              <w:jc w:val="center"/>
+            </w:pPr>
+            <w:r>
+              <w:t xml:space="preserve">0.035</w:t>
+            </w:r>
+          </w:p>
+        </w:tc>
+        <w:tc>
+          <w:tcPr/>
+          <w:p>
+            <w:pPr>
+              <w:pStyle w:val="Compact"/>
+              <w:jc w:val="center"/>
+            </w:pPr>
+            <w:r>
+              <w:t xml:space="preserve">0.008</w:t>
             </w:r>
           </w:p>
         </w:tc>
@@ -1712,31 +1858,31 @@
               <w:jc w:val="left"/>
             </w:pPr>
             <w:r>
-              <w:t xml:space="preserve">Average Teacher Pay ($1000s)</w:t>
-            </w:r>
-          </w:p>
-        </w:tc>
-        <w:tc>
-          <w:tcPr/>
-          <w:p>
-            <w:pPr>
-              <w:pStyle w:val="Compact"/>
-              <w:jc w:val="center"/>
-            </w:pPr>
-            <w:r>
-              <w:t xml:space="preserve">0.037</w:t>
-            </w:r>
-          </w:p>
-        </w:tc>
-        <w:tc>
-          <w:tcPr/>
-          <w:p>
-            <w:pPr>
-              <w:pStyle w:val="Compact"/>
-              <w:jc w:val="center"/>
-            </w:pPr>
-            <w:r>
-              <w:t xml:space="preserve">0.009</w:t>
+              <w:t xml:space="preserve">Student-to-Teacher Ratio</w:t>
+            </w:r>
+          </w:p>
+        </w:tc>
+        <w:tc>
+          <w:tcPr/>
+          <w:p>
+            <w:pPr>
+              <w:pStyle w:val="Compact"/>
+              <w:jc w:val="center"/>
+            </w:pPr>
+            <w:r>
+              <w:t xml:space="preserve">-0.017</w:t>
+            </w:r>
+          </w:p>
+        </w:tc>
+        <w:tc>
+          <w:tcPr/>
+          <w:p>
+            <w:pPr>
+              <w:pStyle w:val="Compact"/>
+              <w:jc w:val="center"/>
+            </w:pPr>
+            <w:r>
+              <w:t xml:space="preserve">0.004</w:t>
             </w:r>
           </w:p>
         </w:tc>
@@ -1774,68 +1920,6 @@
               <w:jc w:val="left"/>
             </w:pPr>
             <w:r>
-              <w:t xml:space="preserve">Student-to-Teacher Ratio</w:t>
-            </w:r>
-          </w:p>
-        </w:tc>
-        <w:tc>
-          <w:tcPr/>
-          <w:p>
-            <w:pPr>
-              <w:pStyle w:val="Compact"/>
-              <w:jc w:val="center"/>
-            </w:pPr>
-            <w:r>
-              <w:t xml:space="preserve">-0.016</w:t>
-            </w:r>
-          </w:p>
-        </w:tc>
-        <w:tc>
-          <w:tcPr/>
-          <w:p>
-            <w:pPr>
-              <w:pStyle w:val="Compact"/>
-              <w:jc w:val="center"/>
-            </w:pPr>
-            <w:r>
-              <w:t xml:space="preserve">0.005</w:t>
-            </w:r>
-          </w:p>
-        </w:tc>
-        <w:tc>
-          <w:tcPr/>
-          <w:p>
-            <w:pPr>
-              <w:pStyle w:val="Compact"/>
-              <w:jc w:val="center"/>
-            </w:pPr>
-            <w:r>
-              <w:rPr>
-                <w:bCs/>
-                <w:b/>
-              </w:rPr>
-              <w:t xml:space="preserve">0.003</w:t>
-            </w:r>
-          </w:p>
-        </w:tc>
-      </w:tr>
-      <w:tr>
-        <w:tc>
-          <w:tcPr/>
-          <w:p>
-            <w:pPr>
-              <w:pStyle w:val="Compact"/>
-            </w:pPr>
-          </w:p>
-        </w:tc>
-        <w:tc>
-          <w:tcPr/>
-          <w:p>
-            <w:pPr>
-              <w:pStyle w:val="Compact"/>
-              <w:jc w:val="left"/>
-            </w:pPr>
-            <w:r>
               <w:t xml:space="preserve">Poverty Rate (10 pct pts)</w:t>
             </w:r>
           </w:p>
@@ -1848,19 +1932,19 @@
               <w:jc w:val="center"/>
             </w:pPr>
             <w:r>
-              <w:t xml:space="preserve">0.160</w:t>
-            </w:r>
-          </w:p>
-        </w:tc>
-        <w:tc>
-          <w:tcPr/>
-          <w:p>
-            <w:pPr>
-              <w:pStyle w:val="Compact"/>
-              <w:jc w:val="center"/>
-            </w:pPr>
-            <w:r>
-              <w:t xml:space="preserve">0.025</w:t>
+              <w:t xml:space="preserve">0.117</w:t>
+            </w:r>
+          </w:p>
+        </w:tc>
+        <w:tc>
+          <w:tcPr/>
+          <w:p>
+            <w:pPr>
+              <w:pStyle w:val="Compact"/>
+              <w:jc w:val="center"/>
+            </w:pPr>
+            <w:r>
+              <w:t xml:space="preserve">0.023</w:t>
             </w:r>
           </w:p>
         </w:tc>
@@ -1883,6 +1967,32 @@
       </w:tr>
     </w:tbl>
     <w:bookmarkEnd w:id="46"/>
+    <w:p>
+      <w:pPr>
+        <w:pStyle w:val="BodyText"/>
+      </w:pPr>
+      <w:r>
+        <w:t xml:space="preserve">When accounting for other regressors, a 10 percentage point increase in experienced teachers is associated with the percentage of students meets/exceeding MCAS proficiency standards is</w:t>
+      </w:r>
+      <w:r>
+        <w:t xml:space="preserve"> </w:t>
+      </w:r>
+      <w:r>
+        <w:t xml:space="preserve">7.8%,</w:t>
+      </w:r>
+      <w:r>
+        <w:t xml:space="preserve"> </w:t>
+      </w:r>
+      <w:r>
+        <w:t xml:space="preserve">8.7%, and</w:t>
+      </w:r>
+      <w:r>
+        <w:t xml:space="preserve"> </w:t>
+      </w:r>
+      <w:r>
+        <w:t xml:space="preserve">9.0% for English and Language Arts, Math, and Science respectively.</w:t>
+      </w:r>
+    </w:p>
     <w:bookmarkEnd w:id="47"/>
     <w:bookmarkStart w:id="53" w:name="bibliography"/>
     <w:p>

</xml_diff>